<commit_message>
Added new gestures to research proposal
</commit_message>
<xml_diff>
--- a/LeapWalkingProposal.docx
+++ b/LeapWalkingProposal.docx
@@ -45,16 +45,10 @@
     <w:p>
       <w:pPr>
         <w:rPr>
-          <w:lang w:val="en-GB"/>
-        </w:rPr>
-      </w:pPr>
-    </w:p>
-    <w:p>
-      <w:pPr>
-        <w:rPr>
           <w:b/>
           <w:sz w:val="30"/>
           <w:szCs w:val="30"/>
+          <w:lang w:val="en-US"/>
         </w:rPr>
       </w:pPr>
       <w:r>
@@ -62,6 +56,7 @@
           <w:b/>
           <w:sz w:val="30"/>
           <w:szCs w:val="30"/>
+          <w:lang w:val="en-US"/>
         </w:rPr>
         <w:t>Abstract</w:t>
       </w:r>
@@ -257,7 +252,39 @@
         <w:rPr>
           <w:lang w:val="en-GB"/>
         </w:rPr>
-        <w:t xml:space="preserve"> place his hand in front of the leap motion. His index and middle finger should touch the table.</w:t>
+        <w:t xml:space="preserve"> place his hand </w:t>
+      </w:r>
+      <w:r>
+        <w:rPr>
+          <w:lang w:val="en-GB"/>
+        </w:rPr>
+        <w:t>over the</w:t>
+      </w:r>
+      <w:r>
+        <w:rPr>
+          <w:lang w:val="en-GB"/>
+        </w:rPr>
+        <w:t xml:space="preserve"> leap motion. His index and middle finger should touch the </w:t>
+      </w:r>
+      <w:proofErr w:type="spellStart"/>
+      <w:r>
+        <w:rPr>
+          <w:lang w:val="en-GB"/>
+        </w:rPr>
+        <w:t>the</w:t>
+      </w:r>
+      <w:proofErr w:type="spellEnd"/>
+      <w:r>
+        <w:rPr>
+          <w:lang w:val="en-GB"/>
+        </w:rPr>
+        <w:t xml:space="preserve"> “ground” which is represented by a cardboard</w:t>
+      </w:r>
+      <w:r>
+        <w:rPr>
+          <w:lang w:val="en-GB"/>
+        </w:rPr>
+        <w:t>.</w:t>
       </w:r>
     </w:p>
     <w:p>
@@ -299,7 +326,19 @@
         <w:rPr>
           <w:lang w:val="en-GB"/>
         </w:rPr>
-        <w:t xml:space="preserve"> lift up one of the “leg” (index or middle finger) slightly.</w:t>
+        <w:t xml:space="preserve"> lift up one of the “leg</w:t>
+      </w:r>
+      <w:r>
+        <w:rPr>
+          <w:lang w:val="en-GB"/>
+        </w:rPr>
+        <w:t>s</w:t>
+      </w:r>
+      <w:r>
+        <w:rPr>
+          <w:lang w:val="en-GB"/>
+        </w:rPr>
+        <w:t>” (index or middle finger) slightly.</w:t>
       </w:r>
     </w:p>
     <w:p>
@@ -315,8 +354,8 @@
         </w:rPr>
         <w:drawing>
           <wp:inline distT="0" distB="0" distL="0" distR="0">
-            <wp:extent cx="5753100" cy="1813560"/>
-            <wp:effectExtent l="0" t="0" r="0" b="0"/>
+            <wp:extent cx="5440680" cy="1813560"/>
+            <wp:effectExtent l="0" t="0" r="7620" b="0"/>
             <wp:docPr id="1" name="Grafik 1"/>
             <wp:cNvGraphicFramePr>
               <a:graphicFrameLocks xmlns:a="http://schemas.openxmlformats.org/drawingml/2006/main" noChangeAspect="1"/>
@@ -338,7 +377,6 @@
                         </a:ext>
                       </a:extLst>
                     </a:blip>
-                    <a:srcRect/>
                     <a:stretch>
                       <a:fillRect/>
                     </a:stretch>
@@ -346,7 +384,7 @@
                   <pic:spPr bwMode="auto">
                     <a:xfrm>
                       <a:off x="0" y="0"/>
-                      <a:ext cx="5753100" cy="1813560"/>
+                      <a:ext cx="5440680" cy="1813560"/>
                     </a:xfrm>
                     <a:prstGeom prst="rect">
                       <a:avLst/>
@@ -366,36 +404,30 @@
     <w:p>
       <w:pPr>
         <w:rPr>
-          <w:lang w:val="en-GB"/>
-        </w:rPr>
-      </w:pPr>
-    </w:p>
-    <w:p>
-      <w:pPr>
-        <w:rPr>
-          <w:b/>
-          <w:lang w:val="en-GB"/>
-        </w:rPr>
-      </w:pPr>
-      <w:r>
-        <w:rPr>
-          <w:b/>
-          <w:lang w:val="en-GB"/>
-        </w:rPr>
-        <w:t>Jumping</w:t>
-      </w:r>
-    </w:p>
-    <w:p>
-      <w:pPr>
-        <w:rPr>
-          <w:lang w:val="en-GB"/>
-        </w:rPr>
-      </w:pPr>
-      <w:r>
-        <w:rPr>
-          <w:lang w:val="en-GB"/>
-        </w:rPr>
-        <w:t xml:space="preserve">For jumping the user </w:t>
+          <w:b/>
+          <w:lang w:val="en-GB"/>
+        </w:rPr>
+      </w:pPr>
+      <w:r>
+        <w:rPr>
+          <w:b/>
+          <w:lang w:val="en-GB"/>
+        </w:rPr>
+        <w:lastRenderedPageBreak/>
+        <w:t>Curves</w:t>
+      </w:r>
+    </w:p>
+    <w:p>
+      <w:pPr>
+        <w:rPr>
+          <w:lang w:val="en-GB"/>
+        </w:rPr>
+      </w:pPr>
+      <w:r>
+        <w:rPr>
+          <w:lang w:val="en-GB"/>
+        </w:rPr>
+        <w:t xml:space="preserve">To pass an obstacle on the left or right side, the user </w:t>
       </w:r>
       <w:proofErr w:type="gramStart"/>
       <w:r>
@@ -409,13 +441,7 @@
         <w:rPr>
           <w:lang w:val="en-GB"/>
         </w:rPr>
-        <w:t xml:space="preserve"> lift up both “legs”, so they don’t touch the table anymore</w:t>
-      </w:r>
-      <w:r>
-        <w:rPr>
-          <w:lang w:val="en-GB"/>
-        </w:rPr>
-        <w:t>.</w:t>
+        <w:t xml:space="preserve"> rotate his hand to rotate the body of the character slightly, while doing the walking gesture.</w:t>
       </w:r>
     </w:p>
     <w:p>
@@ -431,9 +457,9 @@
         </w:rPr>
         <w:drawing>
           <wp:inline distT="0" distB="0" distL="0" distR="0">
-            <wp:extent cx="5753100" cy="1813560"/>
-            <wp:effectExtent l="0" t="0" r="0" b="0"/>
-            <wp:docPr id="2" name="Grafik 2"/>
+            <wp:extent cx="5762625" cy="1924050"/>
+            <wp:effectExtent l="0" t="0" r="9525" b="0"/>
+            <wp:docPr id="6" name="Grafik 6"/>
             <wp:cNvGraphicFramePr>
               <a:graphicFrameLocks xmlns:a="http://schemas.openxmlformats.org/drawingml/2006/main" noChangeAspect="1"/>
             </wp:cNvGraphicFramePr>
@@ -462,7 +488,7 @@
                   <pic:spPr bwMode="auto">
                     <a:xfrm>
                       <a:off x="0" y="0"/>
-                      <a:ext cx="5753100" cy="1813560"/>
+                      <a:ext cx="5762625" cy="1924050"/>
                     </a:xfrm>
                     <a:prstGeom prst="rect">
                       <a:avLst/>
@@ -482,29 +508,36 @@
     <w:p>
       <w:pPr>
         <w:rPr>
-          <w:b/>
-          <w:lang w:val="en-GB"/>
-        </w:rPr>
-      </w:pPr>
-      <w:r>
-        <w:rPr>
-          <w:b/>
-          <w:lang w:val="en-GB"/>
-        </w:rPr>
-        <w:t>Ducking</w:t>
-      </w:r>
-    </w:p>
-    <w:p>
-      <w:pPr>
-        <w:rPr>
-          <w:lang w:val="en-GB"/>
-        </w:rPr>
-      </w:pPr>
-      <w:r>
-        <w:rPr>
-          <w:lang w:val="en-GB"/>
-        </w:rPr>
-        <w:t xml:space="preserve">To evade high obstacles, the character </w:t>
+          <w:lang w:val="en-GB"/>
+        </w:rPr>
+      </w:pPr>
+    </w:p>
+    <w:p>
+      <w:pPr>
+        <w:rPr>
+          <w:b/>
+          <w:lang w:val="en-GB"/>
+        </w:rPr>
+      </w:pPr>
+      <w:r>
+        <w:rPr>
+          <w:b/>
+          <w:lang w:val="en-GB"/>
+        </w:rPr>
+        <w:t>Jumping</w:t>
+      </w:r>
+    </w:p>
+    <w:p>
+      <w:pPr>
+        <w:rPr>
+          <w:lang w:val="en-GB"/>
+        </w:rPr>
+      </w:pPr>
+      <w:r>
+        <w:rPr>
+          <w:lang w:val="en-GB"/>
+        </w:rPr>
+        <w:t xml:space="preserve">For jumping the user </w:t>
       </w:r>
       <w:proofErr w:type="gramStart"/>
       <w:r>
@@ -518,25 +551,56 @@
         <w:rPr>
           <w:lang w:val="en-GB"/>
         </w:rPr>
-        <w:t xml:space="preserve"> duck. To achieve this, the hand should by lying the hand on the table.</w:t>
-      </w:r>
-    </w:p>
-    <w:p>
-      <w:pPr>
-        <w:rPr>
-          <w:lang w:val="en-GB"/>
-        </w:rPr>
-      </w:pPr>
-      <w:r>
-        <w:rPr>
+        <w:t xml:space="preserve"> lift up both “legs”, so they don’t touch the </w:t>
+      </w:r>
+      <w:r>
+        <w:rPr>
+          <w:lang w:val="en-GB"/>
+        </w:rPr>
+        <w:t>“ground”</w:t>
+      </w:r>
+      <w:r>
+        <w:rPr>
+          <w:lang w:val="en-GB"/>
+        </w:rPr>
+        <w:t xml:space="preserve"> anymore</w:t>
+      </w:r>
+      <w:r>
+        <w:rPr>
+          <w:lang w:val="en-GB"/>
+        </w:rPr>
+        <w:t>.</w:t>
+      </w:r>
+    </w:p>
+    <w:p>
+      <w:pPr>
+        <w:rPr>
+          <w:lang w:val="en-GB"/>
+        </w:rPr>
+      </w:pPr>
+      <w:r>
+        <w:rPr>
+          <w:b/>
           <w:noProof/>
+          <w:sz w:val="24"/>
+          <w:szCs w:val="24"/>
+          <w:lang w:val="en-GB"/>
+        </w:rPr>
+        <w:t xml:space="preserve"> </w:t>
+      </w:r>
+      <w:r>
+        <w:rPr>
+          <w:b/>
+          <w:noProof/>
+          <w:sz w:val="50"/>
+          <w:szCs w:val="50"/>
           <w:lang w:val="en-GB"/>
         </w:rPr>
         <w:drawing>
-          <wp:inline distT="0" distB="0" distL="0" distR="0">
-            <wp:extent cx="5753100" cy="1813560"/>
+          <wp:inline distT="0" distB="0" distL="0" distR="0" wp14:anchorId="2102A8F4" wp14:editId="7E186E6E">
+            <wp:extent cx="4042410" cy="1797192"/>
             <wp:effectExtent l="0" t="0" r="0" b="0"/>
-            <wp:docPr id="3" name="Grafik 3"/>
+            <wp:docPr id="5" name="Grafik 5"/>
             <wp:cNvGraphicFramePr>
               <a:graphicFrameLocks xmlns:a="http://schemas.openxmlformats.org/drawingml/2006/main" noChangeAspect="1"/>
             </wp:cNvGraphicFramePr>
@@ -544,7 +608,7 @@
               <a:graphicData uri="http://schemas.openxmlformats.org/drawingml/2006/picture">
                 <pic:pic xmlns:pic="http://schemas.openxmlformats.org/drawingml/2006/picture">
                   <pic:nvPicPr>
-                    <pic:cNvPr id="0" name="Picture 3"/>
+                    <pic:cNvPr id="0" name="Picture 1"/>
                     <pic:cNvPicPr>
                       <a:picLocks noChangeAspect="1" noChangeArrowheads="1"/>
                     </pic:cNvPicPr>
@@ -565,7 +629,7 @@
                   <pic:spPr bwMode="auto">
                     <a:xfrm>
                       <a:off x="0" y="0"/>
-                      <a:ext cx="5753100" cy="1813560"/>
+                      <a:ext cx="4056899" cy="1803634"/>
                     </a:xfrm>
                     <a:prstGeom prst="rect">
                       <a:avLst/>
@@ -585,29 +649,36 @@
     <w:p>
       <w:pPr>
         <w:rPr>
-          <w:b/>
-          <w:lang w:val="en-GB"/>
-        </w:rPr>
-      </w:pPr>
-      <w:r>
-        <w:rPr>
-          <w:b/>
-          <w:lang w:val="en-GB"/>
-        </w:rPr>
-        <w:t>Kicking</w:t>
-      </w:r>
-    </w:p>
-    <w:p>
-      <w:pPr>
-        <w:rPr>
-          <w:lang w:val="en-GB"/>
-        </w:rPr>
-      </w:pPr>
-      <w:r>
-        <w:rPr>
-          <w:lang w:val="en-GB"/>
-        </w:rPr>
-        <w:t xml:space="preserve">To defeat enemies, the user can kick. This means, he </w:t>
+          <w:lang w:val="en-GB"/>
+        </w:rPr>
+      </w:pPr>
+    </w:p>
+    <w:p>
+      <w:pPr>
+        <w:rPr>
+          <w:b/>
+          <w:lang w:val="en-GB"/>
+        </w:rPr>
+      </w:pPr>
+      <w:r>
+        <w:rPr>
+          <w:b/>
+          <w:lang w:val="en-GB"/>
+        </w:rPr>
+        <w:t>Ducking</w:t>
+      </w:r>
+    </w:p>
+    <w:p>
+      <w:pPr>
+        <w:rPr>
+          <w:lang w:val="en-GB"/>
+        </w:rPr>
+      </w:pPr>
+      <w:r>
+        <w:rPr>
+          <w:lang w:val="en-GB"/>
+        </w:rPr>
+        <w:t xml:space="preserve">To evade high obstacles, the character </w:t>
       </w:r>
       <w:proofErr w:type="gramStart"/>
       <w:r>
@@ -621,7 +692,25 @@
         <w:rPr>
           <w:lang w:val="en-GB"/>
         </w:rPr>
-        <w:t xml:space="preserve"> lift one “leg” high over the table, while the other still touches the ground. The finger should not be moved forward in a straight line, but laterally.</w:t>
+        <w:t xml:space="preserve"> duck. To achieve this, the </w:t>
+      </w:r>
+      <w:r>
+        <w:rPr>
+          <w:lang w:val="en-GB"/>
+        </w:rPr>
+        <w:t>user</w:t>
+      </w:r>
+      <w:r>
+        <w:rPr>
+          <w:lang w:val="en-GB"/>
+        </w:rPr>
+        <w:t xml:space="preserve"> </w:t>
+      </w:r>
+      <w:r>
+        <w:rPr>
+          <w:lang w:val="en-GB"/>
+        </w:rPr>
+        <w:t>moves his wrist down to the “ground”.</w:t>
       </w:r>
     </w:p>
     <w:p>
@@ -637,9 +726,9 @@
         </w:rPr>
         <w:drawing>
           <wp:inline distT="0" distB="0" distL="0" distR="0">
-            <wp:extent cx="5753100" cy="1813560"/>
+            <wp:extent cx="4080510" cy="1813560"/>
             <wp:effectExtent l="0" t="0" r="0" b="0"/>
-            <wp:docPr id="4" name="Grafik 4"/>
+            <wp:docPr id="3" name="Grafik 3"/>
             <wp:cNvGraphicFramePr>
               <a:graphicFrameLocks xmlns:a="http://schemas.openxmlformats.org/drawingml/2006/main" noChangeAspect="1"/>
             </wp:cNvGraphicFramePr>
@@ -647,7 +736,7 @@
               <a:graphicData uri="http://schemas.openxmlformats.org/drawingml/2006/picture">
                 <pic:pic xmlns:pic="http://schemas.openxmlformats.org/drawingml/2006/picture">
                   <pic:nvPicPr>
-                    <pic:cNvPr id="0" name="Picture 4"/>
+                    <pic:cNvPr id="0" name="Picture 3"/>
                     <pic:cNvPicPr>
                       <a:picLocks noChangeAspect="1" noChangeArrowheads="1"/>
                     </pic:cNvPicPr>
@@ -660,7 +749,6 @@
                         </a:ext>
                       </a:extLst>
                     </a:blip>
-                    <a:srcRect/>
                     <a:stretch>
                       <a:fillRect/>
                     </a:stretch>
@@ -668,7 +756,7 @@
                   <pic:spPr bwMode="auto">
                     <a:xfrm>
                       <a:off x="0" y="0"/>
-                      <a:ext cx="5753100" cy="1813560"/>
+                      <a:ext cx="4080510" cy="1813560"/>
                     </a:xfrm>
                     <a:prstGeom prst="rect">
                       <a:avLst/>
@@ -698,227 +786,257 @@
           <w:lang w:val="en-GB"/>
         </w:rPr>
       </w:pPr>
+    </w:p>
+    <w:p>
+      <w:pPr>
+        <w:rPr>
+          <w:b/>
+          <w:sz w:val="30"/>
+          <w:szCs w:val="30"/>
+          <w:lang w:val="en-GB"/>
+        </w:rPr>
+      </w:pPr>
+      <w:r>
+        <w:rPr>
+          <w:b/>
+          <w:sz w:val="30"/>
+          <w:szCs w:val="30"/>
+          <w:lang w:val="en-GB"/>
+        </w:rPr>
+        <w:lastRenderedPageBreak/>
+        <w:t>Technical Requirements</w:t>
+      </w:r>
+    </w:p>
+    <w:p>
+      <w:pPr>
+        <w:rPr>
+          <w:lang w:val="en-GB"/>
+        </w:rPr>
+      </w:pPr>
+      <w:r>
+        <w:rPr>
+          <w:lang w:val="en-GB"/>
+        </w:rPr>
+        <w:t>Detection of the index and middle finger</w:t>
+      </w:r>
+    </w:p>
+    <w:p>
+      <w:pPr>
+        <w:rPr>
+          <w:lang w:val="en-GB"/>
+        </w:rPr>
+      </w:pPr>
+      <w:r>
+        <w:rPr>
+          <w:lang w:val="en-GB"/>
+        </w:rPr>
+        <w:t>Recognizing the gesture (finger movement)</w:t>
+      </w:r>
+    </w:p>
+    <w:p>
+      <w:pPr>
+        <w:rPr>
+          <w:lang w:val="en-GB"/>
+        </w:rPr>
+      </w:pPr>
+      <w:r>
+        <w:rPr>
+          <w:lang w:val="en-GB"/>
+        </w:rPr>
+        <w:t xml:space="preserve">Hardware: </w:t>
+      </w:r>
+      <w:proofErr w:type="spellStart"/>
+      <w:r>
+        <w:rPr>
+          <w:lang w:val="en-GB"/>
+        </w:rPr>
+        <w:t>LeapMotion</w:t>
+      </w:r>
+      <w:proofErr w:type="spellEnd"/>
+    </w:p>
+    <w:p>
+      <w:pPr>
+        <w:rPr>
+          <w:lang w:val="en-GB"/>
+        </w:rPr>
+      </w:pPr>
+      <w:r>
+        <w:rPr>
+          <w:lang w:val="en-GB"/>
+        </w:rPr>
+        <w:t xml:space="preserve">Software: Processing, </w:t>
+      </w:r>
+      <w:proofErr w:type="spellStart"/>
+      <w:r>
+        <w:rPr>
+          <w:lang w:val="en-GB"/>
+        </w:rPr>
+        <w:t>LeapMotionForProcessing</w:t>
+      </w:r>
+      <w:proofErr w:type="spellEnd"/>
+      <w:r>
+        <w:rPr>
+          <w:lang w:val="en-GB"/>
+        </w:rPr>
+        <w:t xml:space="preserve"> by Darius </w:t>
+      </w:r>
+      <w:proofErr w:type="spellStart"/>
+      <w:r>
+        <w:rPr>
+          <w:lang w:val="en-GB"/>
+        </w:rPr>
+        <w:t>Morawiec</w:t>
+      </w:r>
+      <w:proofErr w:type="spellEnd"/>
+    </w:p>
+    <w:p>
+      <w:pPr>
+        <w:rPr>
+          <w:lang w:val="en-GB"/>
+        </w:rPr>
+      </w:pPr>
+    </w:p>
+    <w:p>
+      <w:pPr>
+        <w:rPr>
+          <w:b/>
+          <w:sz w:val="30"/>
+          <w:szCs w:val="30"/>
+          <w:lang w:val="en-GB"/>
+        </w:rPr>
+      </w:pPr>
+      <w:r>
+        <w:rPr>
+          <w:b/>
+          <w:sz w:val="30"/>
+          <w:szCs w:val="30"/>
+          <w:lang w:val="en-GB"/>
+        </w:rPr>
+        <w:t>Timeline</w:t>
+      </w:r>
+    </w:p>
+    <w:p>
+      <w:pPr>
+        <w:rPr>
+          <w:lang w:val="en-GB"/>
+        </w:rPr>
+      </w:pPr>
+      <w:r>
+        <w:rPr>
+          <w:lang w:val="en-GB"/>
+        </w:rPr>
+        <w:t>until 15</w:t>
+      </w:r>
+      <w:r>
+        <w:rPr>
+          <w:vertAlign w:val="superscript"/>
+          <w:lang w:val="en-GB"/>
+        </w:rPr>
+        <w:t>th</w:t>
+      </w:r>
+      <w:r>
+        <w:rPr>
+          <w:lang w:val="en-GB"/>
+        </w:rPr>
+        <w:t xml:space="preserve"> December: Testing of possible gestures is complete, first rough prototype</w:t>
+      </w:r>
+    </w:p>
+    <w:p>
+      <w:pPr>
+        <w:rPr>
+          <w:lang w:val="en-GB"/>
+        </w:rPr>
+      </w:pPr>
+      <w:r>
+        <w:rPr>
+          <w:lang w:val="en-GB"/>
+        </w:rPr>
+        <w:t xml:space="preserve">until </w:t>
+      </w:r>
+      <w:r>
+        <w:rPr>
+          <w:lang w:val="en-GB"/>
+        </w:rPr>
+        <w:t>10</w:t>
+      </w:r>
+      <w:r>
+        <w:rPr>
+          <w:vertAlign w:val="superscript"/>
+          <w:lang w:val="en-GB"/>
+        </w:rPr>
+        <w:t>th</w:t>
+      </w:r>
+      <w:r>
+        <w:rPr>
+          <w:lang w:val="en-GB"/>
+        </w:rPr>
+        <w:t xml:space="preserve"> </w:t>
+      </w:r>
+      <w:r>
+        <w:rPr>
+          <w:lang w:val="en-GB"/>
+        </w:rPr>
+        <w:t>January</w:t>
+      </w:r>
+      <w:r>
+        <w:rPr>
+          <w:lang w:val="en-GB"/>
+        </w:rPr>
+        <w:t>: Final prototype is complete</w:t>
+      </w:r>
+    </w:p>
+    <w:p>
+      <w:pPr>
+        <w:rPr>
+          <w:lang w:val="en-GB"/>
+        </w:rPr>
+      </w:pPr>
+      <w:r>
+        <w:rPr>
+          <w:lang w:val="en-GB"/>
+        </w:rPr>
+        <w:t>until 1</w:t>
+      </w:r>
+      <w:r>
+        <w:rPr>
+          <w:lang w:val="en-GB"/>
+        </w:rPr>
+        <w:t>5</w:t>
+      </w:r>
+      <w:r>
+        <w:rPr>
+          <w:vertAlign w:val="superscript"/>
+          <w:lang w:val="en-GB"/>
+        </w:rPr>
+        <w:t>th</w:t>
+      </w:r>
+      <w:r>
+        <w:rPr>
+          <w:lang w:val="en-GB"/>
+        </w:rPr>
+        <w:t xml:space="preserve"> January: Testing is complete</w:t>
+      </w:r>
+    </w:p>
+    <w:p>
+      <w:pPr>
+        <w:rPr>
+          <w:lang w:val="en-GB"/>
+        </w:rPr>
+      </w:pPr>
+      <w:r>
+        <w:rPr>
+          <w:lang w:val="en-GB"/>
+        </w:rPr>
+        <w:t xml:space="preserve">until </w:t>
+      </w:r>
+      <w:r>
+        <w:rPr>
+          <w:lang w:val="en-GB"/>
+        </w:rPr>
+        <w:t>30</w:t>
+      </w:r>
       <w:bookmarkStart w:id="0" w:name="_GoBack"/>
       <w:bookmarkEnd w:id="0"/>
-    </w:p>
-    <w:p>
-      <w:pPr>
-        <w:rPr>
-          <w:b/>
-          <w:sz w:val="30"/>
-          <w:szCs w:val="30"/>
-          <w:lang w:val="en-GB"/>
-        </w:rPr>
-      </w:pPr>
-      <w:r>
-        <w:rPr>
-          <w:b/>
-          <w:sz w:val="30"/>
-          <w:szCs w:val="30"/>
-          <w:lang w:val="en-GB"/>
-        </w:rPr>
-        <w:lastRenderedPageBreak/>
-        <w:t>Technical Requirements</w:t>
-      </w:r>
-    </w:p>
-    <w:p>
-      <w:pPr>
-        <w:rPr>
-          <w:lang w:val="en-GB"/>
-        </w:rPr>
-      </w:pPr>
-      <w:r>
-        <w:rPr>
-          <w:lang w:val="en-GB"/>
-        </w:rPr>
-        <w:t>Detection of the index and middle finger</w:t>
-      </w:r>
-    </w:p>
-    <w:p>
-      <w:pPr>
-        <w:rPr>
-          <w:lang w:val="en-GB"/>
-        </w:rPr>
-      </w:pPr>
-      <w:r>
-        <w:rPr>
-          <w:lang w:val="en-GB"/>
-        </w:rPr>
-        <w:t>Recognizing the gesture (finger movement)</w:t>
-      </w:r>
-    </w:p>
-    <w:p>
-      <w:pPr>
-        <w:rPr>
-          <w:lang w:val="en-GB"/>
-        </w:rPr>
-      </w:pPr>
-      <w:r>
-        <w:rPr>
-          <w:lang w:val="en-GB"/>
-        </w:rPr>
-        <w:t xml:space="preserve">Hardware: </w:t>
-      </w:r>
-      <w:proofErr w:type="spellStart"/>
-      <w:r>
-        <w:rPr>
-          <w:lang w:val="en-GB"/>
-        </w:rPr>
-        <w:t>LeapMotion</w:t>
-      </w:r>
-      <w:proofErr w:type="spellEnd"/>
-    </w:p>
-    <w:p>
-      <w:pPr>
-        <w:rPr>
-          <w:lang w:val="en-GB"/>
-        </w:rPr>
-      </w:pPr>
-      <w:r>
-        <w:rPr>
-          <w:lang w:val="en-GB"/>
-        </w:rPr>
-        <w:t xml:space="preserve">Software: Processing, </w:t>
-      </w:r>
-      <w:proofErr w:type="spellStart"/>
-      <w:r>
-        <w:rPr>
-          <w:lang w:val="en-GB"/>
-        </w:rPr>
-        <w:t>LeapMotionForProcessing</w:t>
-      </w:r>
-      <w:proofErr w:type="spellEnd"/>
-      <w:r>
-        <w:rPr>
-          <w:lang w:val="en-GB"/>
-        </w:rPr>
-        <w:t xml:space="preserve"> by Darius </w:t>
-      </w:r>
-      <w:proofErr w:type="spellStart"/>
-      <w:r>
-        <w:rPr>
-          <w:lang w:val="en-GB"/>
-        </w:rPr>
-        <w:t>Morawiec</w:t>
-      </w:r>
-      <w:proofErr w:type="spellEnd"/>
-    </w:p>
-    <w:p>
-      <w:pPr>
-        <w:rPr>
-          <w:lang w:val="en-GB"/>
-        </w:rPr>
-      </w:pPr>
-    </w:p>
-    <w:p>
-      <w:pPr>
-        <w:rPr>
-          <w:b/>
-          <w:sz w:val="30"/>
-          <w:szCs w:val="30"/>
-          <w:lang w:val="en-GB"/>
-        </w:rPr>
-      </w:pPr>
-      <w:r>
-        <w:rPr>
-          <w:b/>
-          <w:sz w:val="30"/>
-          <w:szCs w:val="30"/>
-          <w:lang w:val="en-GB"/>
-        </w:rPr>
-        <w:t>Timeline</w:t>
-      </w:r>
-    </w:p>
-    <w:p>
-      <w:pPr>
-        <w:rPr>
-          <w:lang w:val="en-GB"/>
-        </w:rPr>
-      </w:pPr>
-      <w:r>
-        <w:rPr>
-          <w:lang w:val="en-GB"/>
-        </w:rPr>
-        <w:t>until 15</w:t>
-      </w:r>
-      <w:r>
-        <w:rPr>
-          <w:vertAlign w:val="superscript"/>
-          <w:lang w:val="en-GB"/>
-        </w:rPr>
-        <w:t>th</w:t>
-      </w:r>
-      <w:r>
-        <w:rPr>
-          <w:lang w:val="en-GB"/>
-        </w:rPr>
-        <w:t xml:space="preserve"> December: Testing of possible gestures is complete, first rough prototype</w:t>
-      </w:r>
-    </w:p>
-    <w:p>
-      <w:pPr>
-        <w:rPr>
-          <w:lang w:val="en-GB"/>
-        </w:rPr>
-      </w:pPr>
-      <w:r>
-        <w:rPr>
-          <w:lang w:val="en-GB"/>
-        </w:rPr>
-        <w:t>until 30</w:t>
-      </w:r>
-      <w:r>
-        <w:rPr>
-          <w:vertAlign w:val="superscript"/>
-          <w:lang w:val="en-GB"/>
-        </w:rPr>
-        <w:t>th</w:t>
-      </w:r>
-      <w:r>
-        <w:rPr>
-          <w:lang w:val="en-GB"/>
-        </w:rPr>
-        <w:t xml:space="preserve"> December: Final prototype is complete</w:t>
-      </w:r>
-    </w:p>
-    <w:p>
-      <w:pPr>
-        <w:rPr>
-          <w:lang w:val="en-GB"/>
-        </w:rPr>
-      </w:pPr>
-      <w:r>
-        <w:rPr>
-          <w:lang w:val="en-GB"/>
-        </w:rPr>
-        <w:t>until 10</w:t>
-      </w:r>
-      <w:r>
-        <w:rPr>
-          <w:vertAlign w:val="superscript"/>
-          <w:lang w:val="en-GB"/>
-        </w:rPr>
-        <w:t>th</w:t>
-      </w:r>
-      <w:r>
-        <w:rPr>
-          <w:lang w:val="en-GB"/>
-        </w:rPr>
-        <w:t xml:space="preserve"> January: Testing is complete</w:t>
-      </w:r>
-    </w:p>
-    <w:p>
-      <w:pPr>
-        <w:rPr>
-          <w:lang w:val="en-GB"/>
-        </w:rPr>
-      </w:pPr>
-      <w:r>
-        <w:rPr>
-          <w:lang w:val="en-GB"/>
-        </w:rPr>
-        <w:t>until 15</w:t>
-      </w:r>
       <w:r>
         <w:rPr>
           <w:vertAlign w:val="superscript"/>

</xml_diff>